<commit_message>
Correccion diagrama de clases
</commit_message>
<xml_diff>
--- a/documentacion.docx
+++ b/documentacion.docx
@@ -38,10 +38,10 @@
           <w:noProof/>
         </w:rPr>
         <w:drawing>
-          <wp:inline distT="0" distB="0" distL="0" distR="0" wp14:anchorId="03D29ADE" wp14:editId="4AA1A23F">
-            <wp:extent cx="5979739" cy="3840480"/>
-            <wp:effectExtent l="0" t="0" r="2540" b="7620"/>
-            <wp:docPr id="1859784922" name="Imagen 1" descr="Diagrama&#10;&#10;Descripción generada automáticamente"/>
+          <wp:inline distT="0" distB="0" distL="0" distR="0" wp14:anchorId="00FA3D0C" wp14:editId="07BC7A6C">
+            <wp:extent cx="6196860" cy="3954780"/>
+            <wp:effectExtent l="0" t="0" r="0" b="7620"/>
+            <wp:docPr id="910643137" name="Imagen 1" descr="Diagrama&#10;&#10;Descripción generada automáticamente"/>
             <wp:cNvGraphicFramePr>
               <a:graphicFrameLocks xmlns:a="http://schemas.openxmlformats.org/drawingml/2006/main" noChangeAspect="1"/>
             </wp:cNvGraphicFramePr>
@@ -49,7 +49,7 @@
               <a:graphicData uri="http://schemas.openxmlformats.org/drawingml/2006/picture">
                 <pic:pic xmlns:pic="http://schemas.openxmlformats.org/drawingml/2006/picture">
                   <pic:nvPicPr>
-                    <pic:cNvPr id="1859784922" name="Imagen 1" descr="Diagrama&#10;&#10;Descripción generada automáticamente"/>
+                    <pic:cNvPr id="910643137" name="Imagen 1" descr="Diagrama&#10;&#10;Descripción generada automáticamente"/>
                     <pic:cNvPicPr>
                       <a:picLocks noChangeAspect="1" noChangeArrowheads="1"/>
                     </pic:cNvPicPr>
@@ -62,13 +62,13 @@
                         </a:ext>
                       </a:extLst>
                     </a:blip>
-                    <a:srcRect l="13850" r="6450" b="36921"/>
+                    <a:srcRect l="12627" r="6313" b="36252"/>
                     <a:stretch/>
                   </pic:blipFill>
                   <pic:spPr bwMode="auto">
                     <a:xfrm>
                       <a:off x="0" y="0"/>
-                      <a:ext cx="5987759" cy="3845631"/>
+                      <a:ext cx="6201835" cy="3957955"/>
                     </a:xfrm>
                     <a:prstGeom prst="rect">
                       <a:avLst/>
@@ -89,6 +89,11 @@
           </wp:inline>
         </w:drawing>
       </w:r>
+    </w:p>
+    <w:p>
+      <w:pPr>
+        <w:pStyle w:val="NormalWeb"/>
+      </w:pPr>
     </w:p>
     <w:p>
       <w:pPr>

</xml_diff>

<commit_message>
Se agrego la descripcion de la clase plantilla VECTOR a la documentacion
</commit_message>
<xml_diff>
--- a/documentacion.docx
+++ b/documentacion.docx
@@ -4,20 +4,10 @@
   <w:body>
     <w:p>
       <w:pPr>
-        <w:jc w:val="center"/>
-        <w:rPr>
-          <w:b/>
-          <w:bCs/>
-          <w:lang w:val="es-MX"/>
-        </w:rPr>
-      </w:pPr>
-      <w:r>
-        <w:rPr>
-          <w:b/>
-          <w:bCs/>
-          <w:lang w:val="es-MX"/>
-        </w:rPr>
-        <w:t>DIAGRAMA DE CLASES</w:t>
+        <w:pStyle w:val="Ttulo1"/>
+      </w:pPr>
+      <w:r>
+        <w:t>Diagrama de clases</w:t>
       </w:r>
     </w:p>
     <w:p>
@@ -55,7 +45,7 @@
                     </pic:cNvPicPr>
                   </pic:nvPicPr>
                   <pic:blipFill rotWithShape="1">
-                    <a:blip r:embed="rId4">
+                    <a:blip r:embed="rId5">
                       <a:extLst>
                         <a:ext uri="{28A0092B-C50C-407E-A947-70E740481C1C}">
                           <a14:useLocalDpi xmlns:a14="http://schemas.microsoft.com/office/drawing/2010/main" val="0"/>
@@ -92,14 +82,801 @@
     </w:p>
     <w:p>
       <w:pPr>
-        <w:pStyle w:val="NormalWeb"/>
-      </w:pPr>
-    </w:p>
-    <w:p>
-      <w:pPr>
         <w:rPr>
           <w:b/>
           <w:bCs/>
+          <w:lang w:val="es-MX"/>
+        </w:rPr>
+      </w:pPr>
+      <w:r>
+        <w:rPr>
+          <w:b/>
+          <w:bCs/>
+          <w:lang w:val="es-MX"/>
+        </w:rPr>
+        <w:br w:type="page"/>
+      </w:r>
+    </w:p>
+    <w:p>
+      <w:pPr>
+        <w:pStyle w:val="Ttulo1"/>
+        <w:rPr>
+          <w:lang w:val="es-MX"/>
+        </w:rPr>
+      </w:pPr>
+      <w:r>
+        <w:rPr>
+          <w:lang w:val="es-MX"/>
+        </w:rPr>
+        <w:lastRenderedPageBreak/>
+        <w:t>Documentación clase plantilla: VECTOR</w:t>
+      </w:r>
+    </w:p>
+    <w:p>
+      <w:pPr>
+        <w:rPr>
+          <w:lang w:val="es-MX"/>
+        </w:rPr>
+      </w:pPr>
+    </w:p>
+    <w:p>
+      <w:pPr>
+        <w:rPr>
+          <w:lang w:val="es-MX"/>
+        </w:rPr>
+      </w:pPr>
+      <w:r>
+        <w:rPr>
+          <w:lang w:val="es-MX"/>
+        </w:rPr>
+        <w:t>La clase plantilla VECTOR se hace con el animo de tener una clase a disposición con algunos atributos y métodos del contenedor vector de la STL, nuestra implementación claramente no maneja la misma eficiencia que dicho contenedor, pero para la dimensión de este programa es una buena opción</w:t>
+      </w:r>
+      <w:r>
+        <w:rPr>
+          <w:lang w:val="es-MX"/>
+        </w:rPr>
+        <w:t>.</w:t>
+      </w:r>
+    </w:p>
+    <w:p>
+      <w:pPr>
+        <w:rPr>
+          <w:lang w:val="es-MX"/>
+        </w:rPr>
+      </w:pPr>
+      <w:r>
+        <w:rPr>
+          <w:lang w:val="es-MX"/>
+        </w:rPr>
+        <w:t xml:space="preserve">La clase VECTOR consta de dos atributos, que son: </w:t>
+      </w:r>
+    </w:p>
+    <w:p>
+      <w:pPr>
+        <w:pStyle w:val="Prrafodelista"/>
+        <w:numPr>
+          <w:ilvl w:val="0"/>
+          <w:numId w:val="1"/>
+        </w:numPr>
+        <w:rPr>
+          <w:lang w:val="es-MX"/>
+        </w:rPr>
+      </w:pPr>
+      <w:r>
+        <w:rPr>
+          <w:b/>
+          <w:bCs/>
+          <w:lang w:val="es-MX"/>
+        </w:rPr>
+        <w:t>l</w:t>
+      </w:r>
+      <w:r>
+        <w:rPr>
+          <w:b/>
+          <w:bCs/>
+          <w:lang w:val="es-MX"/>
+        </w:rPr>
+        <w:t>ongitud:</w:t>
+      </w:r>
+      <w:r>
+        <w:rPr>
+          <w:lang w:val="es-MX"/>
+        </w:rPr>
+        <w:t xml:space="preserve"> Este atributo guardara la longitud del arreglo VECTOR y que además es un dato de tipo unsigned short ya que según nuestro criterio nuestro programa no llegará a tener VECTORES con una longitud mayor </w:t>
+      </w:r>
+      <w:r>
+        <w:rPr>
+          <w:lang w:val="es-MX"/>
+        </w:rPr>
+        <w:t>65.536</w:t>
+      </w:r>
+      <w:r>
+        <w:rPr>
+          <w:lang w:val="es-MX"/>
+        </w:rPr>
+        <w:t>5 que es el máximo numero entero que soporta el tipo de dato elegido, de hecho, se espera contar con VECTORES con tamaños muy por debajo de este valor.</w:t>
+      </w:r>
+    </w:p>
+    <w:p>
+      <w:pPr>
+        <w:pStyle w:val="Prrafodelista"/>
+        <w:numPr>
+          <w:ilvl w:val="0"/>
+          <w:numId w:val="1"/>
+        </w:numPr>
+        <w:rPr>
+          <w:b/>
+          <w:bCs/>
+          <w:lang w:val="es-MX"/>
+        </w:rPr>
+      </w:pPr>
+      <w:r>
+        <w:rPr>
+          <w:b/>
+          <w:bCs/>
+          <w:lang w:val="es-MX"/>
+        </w:rPr>
+        <w:t>estructura:</w:t>
+      </w:r>
+      <w:r>
+        <w:rPr>
+          <w:b/>
+          <w:bCs/>
+          <w:lang w:val="es-MX"/>
+        </w:rPr>
+        <w:t xml:space="preserve"> </w:t>
+      </w:r>
+      <w:r>
+        <w:rPr>
+          <w:lang w:val="es-MX"/>
+        </w:rPr>
+        <w:t>Es un puntero que apunta a el arreglo dinámico que contiene los elementos del VECTOR, es un puntero de tipo T*, aquí es donde se usa la plantilla T para que se pueda crear un arreglo dinámico de cualquier tipo de dato.</w:t>
+      </w:r>
+    </w:p>
+    <w:p>
+      <w:pPr>
+        <w:rPr>
+          <w:lang w:val="es-MX"/>
+        </w:rPr>
+      </w:pPr>
+      <w:r>
+        <w:rPr>
+          <w:lang w:val="es-MX"/>
+        </w:rPr>
+        <w:t>Los métodos que contiene dicha clase y sus respectivas descripciones se listan a continuación:</w:t>
+      </w:r>
+    </w:p>
+    <w:p>
+      <w:pPr>
+        <w:pStyle w:val="Prrafodelista"/>
+        <w:numPr>
+          <w:ilvl w:val="0"/>
+          <w:numId w:val="1"/>
+        </w:numPr>
+        <w:rPr>
+          <w:b/>
+          <w:bCs/>
+          <w:lang w:val="es-MX"/>
+        </w:rPr>
+      </w:pPr>
+      <w:r>
+        <w:rPr>
+          <w:b/>
+          <w:bCs/>
+          <w:lang w:val="es-MX"/>
+        </w:rPr>
+        <w:t>-</w:t>
+      </w:r>
+      <w:r>
+        <w:rPr>
+          <w:b/>
+          <w:bCs/>
+          <w:lang w:val="es-MX"/>
+        </w:rPr>
+        <w:t>reservarEspacio()</w:t>
+      </w:r>
+      <w:r>
+        <w:rPr>
+          <w:b/>
+          <w:bCs/>
+          <w:lang w:val="es-MX"/>
+        </w:rPr>
+        <w:t>:void</w:t>
+      </w:r>
+    </w:p>
+    <w:p>
+      <w:pPr>
+        <w:pStyle w:val="Prrafodelista"/>
+        <w:rPr>
+          <w:lang w:val="es-MX"/>
+        </w:rPr>
+      </w:pPr>
+      <w:r>
+        <w:rPr>
+          <w:lang w:val="es-MX"/>
+        </w:rPr>
+        <w:t xml:space="preserve">Este método aumenta un espacio más a la capacidad </w:t>
+      </w:r>
+      <w:r>
+        <w:rPr>
+          <w:lang w:val="es-MX"/>
+        </w:rPr>
+        <w:t>del</w:t>
+      </w:r>
+      <w:r>
+        <w:rPr>
+          <w:lang w:val="es-MX"/>
+        </w:rPr>
+        <w:t xml:space="preserve"> arreglo al que apunta el</w:t>
+      </w:r>
+      <w:r>
+        <w:rPr>
+          <w:lang w:val="es-MX"/>
+        </w:rPr>
+        <w:t xml:space="preserve"> atributo estructura, lo que hace es crear un arreglo dinámico auxiliar del mismo tamaño que la estructura, luego se copia todo el contenido de la estructura a el arreglo auxiliar, después se libera estructura y se le reserva nuevamente un arreglo dinámico de tipo T pero ahora de longitud + 1, se copia nuevamente todo lo del arreglo auxiliar en estructura y se libera el arreglo auxiliar</w:t>
+      </w:r>
+      <w:r>
+        <w:rPr>
+          <w:lang w:val="es-MX"/>
+        </w:rPr>
+        <w:t>.</w:t>
+      </w:r>
+    </w:p>
+    <w:p>
+      <w:pPr>
+        <w:pStyle w:val="Prrafodelista"/>
+        <w:rPr>
+          <w:lang w:val="es-MX"/>
+        </w:rPr>
+      </w:pPr>
+    </w:p>
+    <w:p>
+      <w:pPr>
+        <w:pStyle w:val="Prrafodelista"/>
+        <w:numPr>
+          <w:ilvl w:val="0"/>
+          <w:numId w:val="1"/>
+        </w:numPr>
+        <w:rPr>
+          <w:b/>
+          <w:bCs/>
+          <w:lang w:val="es-MX"/>
+        </w:rPr>
+      </w:pPr>
+      <w:r>
+        <w:rPr>
+          <w:b/>
+          <w:bCs/>
+          <w:lang w:val="es-MX"/>
+        </w:rPr>
+        <w:t>-</w:t>
+      </w:r>
+      <w:r>
+        <w:rPr>
+          <w:b/>
+          <w:bCs/>
+          <w:lang w:val="es-MX"/>
+        </w:rPr>
+        <w:t>recortarEspacio()</w:t>
+      </w:r>
+      <w:r>
+        <w:rPr>
+          <w:b/>
+          <w:bCs/>
+          <w:lang w:val="es-MX"/>
+        </w:rPr>
+        <w:t>:void</w:t>
+      </w:r>
+    </w:p>
+    <w:p>
+      <w:pPr>
+        <w:pStyle w:val="Prrafodelista"/>
+        <w:rPr>
+          <w:lang w:val="es-MX"/>
+        </w:rPr>
+      </w:pPr>
+      <w:r>
+        <w:rPr>
+          <w:lang w:val="es-MX"/>
+        </w:rPr>
+        <w:t xml:space="preserve">Este método </w:t>
+      </w:r>
+      <w:r>
+        <w:rPr>
+          <w:lang w:val="es-MX"/>
+        </w:rPr>
+        <w:t>quita</w:t>
+      </w:r>
+      <w:r>
+        <w:rPr>
+          <w:lang w:val="es-MX"/>
+        </w:rPr>
+        <w:t xml:space="preserve"> un espacio </w:t>
+      </w:r>
+      <w:r>
+        <w:rPr>
+          <w:lang w:val="es-MX"/>
+        </w:rPr>
+        <w:t>de</w:t>
+      </w:r>
+      <w:r>
+        <w:rPr>
+          <w:lang w:val="es-MX"/>
+        </w:rPr>
+        <w:t xml:space="preserve"> la capacidad del</w:t>
+      </w:r>
+      <w:r>
+        <w:rPr>
+          <w:lang w:val="es-MX"/>
+        </w:rPr>
+        <w:t xml:space="preserve"> arreglo al que apunta el</w:t>
+      </w:r>
+      <w:r>
+        <w:rPr>
+          <w:lang w:val="es-MX"/>
+        </w:rPr>
+        <w:t xml:space="preserve"> atributo estructura, lo que hace es crear un arreglo dinámico auxiliar del mismo tamaño que la estructura, luego se copia todo el contenido de la estructura a el arreglo auxiliar, después se libera estructura y se le reserva nuevamente un arreglo dinámico de tipo </w:t>
+      </w:r>
+      <w:r>
+        <w:rPr>
+          <w:lang w:val="es-MX"/>
+        </w:rPr>
+        <w:t>T,</w:t>
+      </w:r>
+      <w:r>
+        <w:rPr>
+          <w:lang w:val="es-MX"/>
+        </w:rPr>
+        <w:t xml:space="preserve"> pero ahora de longitud </w:t>
+      </w:r>
+      <w:r>
+        <w:rPr>
+          <w:lang w:val="es-MX"/>
+        </w:rPr>
+        <w:t>-</w:t>
+      </w:r>
+      <w:r>
+        <w:rPr>
+          <w:lang w:val="es-MX"/>
+        </w:rPr>
+        <w:t xml:space="preserve"> 1, se copia nuevamente todo lo del arreglo auxiliar en estructura y se libera el arreglo auxiliar</w:t>
+      </w:r>
+      <w:r>
+        <w:rPr>
+          <w:lang w:val="es-MX"/>
+        </w:rPr>
+        <w:t>.</w:t>
+      </w:r>
+    </w:p>
+    <w:p>
+      <w:pPr>
+        <w:pStyle w:val="Prrafodelista"/>
+        <w:rPr>
+          <w:lang w:val="es-MX"/>
+        </w:rPr>
+      </w:pPr>
+    </w:p>
+    <w:p>
+      <w:pPr>
+        <w:pStyle w:val="Prrafodelista"/>
+        <w:numPr>
+          <w:ilvl w:val="0"/>
+          <w:numId w:val="1"/>
+        </w:numPr>
+        <w:rPr>
+          <w:lang w:val="es-MX"/>
+        </w:rPr>
+      </w:pPr>
+      <w:r>
+        <w:rPr>
+          <w:lang w:val="es-MX"/>
+        </w:rPr>
+        <w:t>-</w:t>
+      </w:r>
+      <w:r>
+        <w:rPr>
+          <w:lang w:val="es-MX"/>
+        </w:rPr>
+        <w:t>copiarConte(T *estructOrigin, T *estrucDestin)</w:t>
+      </w:r>
+      <w:r>
+        <w:rPr>
+          <w:lang w:val="es-MX"/>
+        </w:rPr>
+        <w:t>:void</w:t>
+      </w:r>
+    </w:p>
+    <w:p>
+      <w:pPr>
+        <w:pStyle w:val="Prrafodelista"/>
+        <w:rPr>
+          <w:lang w:val="es-MX"/>
+        </w:rPr>
+      </w:pPr>
+      <w:r>
+        <w:rPr>
+          <w:lang w:val="es-MX"/>
+        </w:rPr>
+        <w:t>Hace una copia uno a uno de los elementos de la estructura Origen en la estructura destino</w:t>
+      </w:r>
+      <w:r>
+        <w:rPr>
+          <w:lang w:val="es-MX"/>
+        </w:rPr>
+        <w:t>.</w:t>
+      </w:r>
+    </w:p>
+    <w:p>
+      <w:pPr>
+        <w:pStyle w:val="Prrafodelista"/>
+        <w:rPr>
+          <w:lang w:val="es-MX"/>
+        </w:rPr>
+      </w:pPr>
+    </w:p>
+    <w:p>
+      <w:pPr>
+        <w:pStyle w:val="Prrafodelista"/>
+        <w:numPr>
+          <w:ilvl w:val="0"/>
+          <w:numId w:val="1"/>
+        </w:numPr>
+        <w:rPr>
+          <w:lang w:val="es-MX"/>
+        </w:rPr>
+      </w:pPr>
+      <w:r>
+        <w:rPr>
+          <w:lang w:val="es-MX"/>
+        </w:rPr>
+        <w:t>+</w:t>
+      </w:r>
+      <w:r>
+        <w:rPr>
+          <w:lang w:val="es-MX"/>
+        </w:rPr>
+        <w:t>append(T element)</w:t>
+      </w:r>
+      <w:r>
+        <w:rPr>
+          <w:lang w:val="es-MX"/>
+        </w:rPr>
+        <w:t>:void</w:t>
+      </w:r>
+    </w:p>
+    <w:p>
+      <w:pPr>
+        <w:pStyle w:val="Prrafodelista"/>
+        <w:rPr>
+          <w:lang w:val="es-MX"/>
+        </w:rPr>
+      </w:pPr>
+      <w:r>
+        <w:rPr>
+          <w:lang w:val="es-MX"/>
+        </w:rPr>
+        <w:t xml:space="preserve">Este método permite agregar un </w:t>
+      </w:r>
+      <w:r>
+        <w:rPr>
+          <w:lang w:val="es-MX"/>
+        </w:rPr>
+        <w:t>elemento a la última posición de memoria del arreglo al que apunta el atributo estructura, internamente llama al método reservarEspacio y luego asigna a la última posición del arreglo el elemento pasado como parametro</w:t>
+      </w:r>
+    </w:p>
+    <w:p>
+      <w:pPr>
+        <w:pStyle w:val="Prrafodelista"/>
+        <w:rPr>
+          <w:lang w:val="es-MX"/>
+        </w:rPr>
+      </w:pPr>
+    </w:p>
+    <w:p>
+      <w:pPr>
+        <w:pStyle w:val="Prrafodelista"/>
+        <w:rPr>
+          <w:lang w:val="es-MX"/>
+        </w:rPr>
+      </w:pPr>
+    </w:p>
+    <w:p>
+      <w:pPr>
+        <w:pStyle w:val="Prrafodelista"/>
+        <w:numPr>
+          <w:ilvl w:val="0"/>
+          <w:numId w:val="1"/>
+        </w:numPr>
+        <w:rPr>
+          <w:lang w:val="es-MX"/>
+        </w:rPr>
+      </w:pPr>
+      <w:r>
+        <w:rPr>
+          <w:lang w:val="es-MX"/>
+        </w:rPr>
+        <w:lastRenderedPageBreak/>
+        <w:t>+</w:t>
+      </w:r>
+      <w:r>
+        <w:rPr>
+          <w:lang w:val="es-MX"/>
+        </w:rPr>
+        <w:t>delPos(T pos)</w:t>
+      </w:r>
+      <w:r>
+        <w:rPr>
+          <w:lang w:val="es-MX"/>
+        </w:rPr>
+        <w:t>:</w:t>
+      </w:r>
+      <w:r>
+        <w:rPr>
+          <w:lang w:val="es-MX"/>
+        </w:rPr>
+        <w:t xml:space="preserve"> </w:t>
+      </w:r>
+      <w:r>
+        <w:rPr>
+          <w:lang w:val="es-MX"/>
+        </w:rPr>
+        <w:t>T</w:t>
+      </w:r>
+    </w:p>
+    <w:p>
+      <w:pPr>
+        <w:pStyle w:val="Prrafodelista"/>
+        <w:rPr>
+          <w:lang w:val="es-MX"/>
+        </w:rPr>
+      </w:pPr>
+      <w:r>
+        <w:rPr>
+          <w:lang w:val="es-MX"/>
+        </w:rPr>
+        <w:t>Elimina el elemento almacenado en la posición pasada por parámetro, lo que se hace es correr todos los elementos del arreglo al que apunta el atributo estructura hacia la izquierda a partir de la posición ingresada como parámetro y al final llama al método recortarEspacio para recortar la última posición del arreglo y luego disminuye el atributo longitud en una unidad.</w:t>
+      </w:r>
+    </w:p>
+    <w:p>
+      <w:pPr>
+        <w:pStyle w:val="Prrafodelista"/>
+        <w:rPr>
+          <w:lang w:val="es-MX"/>
+        </w:rPr>
+      </w:pPr>
+    </w:p>
+    <w:p>
+      <w:pPr>
+        <w:pStyle w:val="Prrafodelista"/>
+        <w:numPr>
+          <w:ilvl w:val="0"/>
+          <w:numId w:val="1"/>
+        </w:numPr>
+        <w:rPr>
+          <w:lang w:val="es-MX"/>
+        </w:rPr>
+      </w:pPr>
+      <w:r>
+        <w:rPr>
+          <w:lang w:val="es-MX"/>
+        </w:rPr>
+        <w:t>+</w:t>
+      </w:r>
+      <w:r>
+        <w:rPr>
+          <w:lang w:val="es-MX"/>
+        </w:rPr>
+        <w:t>len()</w:t>
+      </w:r>
+      <w:r>
+        <w:rPr>
+          <w:lang w:val="es-MX"/>
+        </w:rPr>
+        <w:t>:int</w:t>
+      </w:r>
+    </w:p>
+    <w:p>
+      <w:pPr>
+        <w:pStyle w:val="Prrafodelista"/>
+        <w:rPr>
+          <w:lang w:val="es-MX"/>
+        </w:rPr>
+      </w:pPr>
+      <w:r>
+        <w:rPr>
+          <w:lang w:val="es-MX"/>
+        </w:rPr>
+        <w:t>Retorna el valor del atributo longitud del VECTOR.</w:t>
+      </w:r>
+    </w:p>
+    <w:p>
+      <w:pPr>
+        <w:pStyle w:val="Prrafodelista"/>
+        <w:rPr>
+          <w:lang w:val="es-MX"/>
+        </w:rPr>
+      </w:pPr>
+    </w:p>
+    <w:p>
+      <w:pPr>
+        <w:pStyle w:val="Prrafodelista"/>
+        <w:numPr>
+          <w:ilvl w:val="0"/>
+          <w:numId w:val="1"/>
+        </w:numPr>
+        <w:rPr>
+          <w:lang w:val="es-MX"/>
+        </w:rPr>
+      </w:pPr>
+      <w:r>
+        <w:rPr>
+          <w:lang w:val="es-MX"/>
+        </w:rPr>
+        <w:t>+</w:t>
+      </w:r>
+      <w:r>
+        <w:rPr>
+          <w:lang w:val="es-MX"/>
+        </w:rPr>
+        <w:t>getfirst()</w:t>
+      </w:r>
+      <w:r>
+        <w:rPr>
+          <w:lang w:val="es-MX"/>
+        </w:rPr>
+        <w:t>:</w:t>
+      </w:r>
+      <w:r>
+        <w:rPr>
+          <w:lang w:val="es-MX"/>
+        </w:rPr>
+        <w:t>T *</w:t>
+      </w:r>
+    </w:p>
+    <w:p>
+      <w:pPr>
+        <w:pStyle w:val="Prrafodelista"/>
+        <w:rPr>
+          <w:lang w:val="es-MX"/>
+        </w:rPr>
+      </w:pPr>
+      <w:r>
+        <w:rPr>
+          <w:lang w:val="es-MX"/>
+        </w:rPr>
+        <w:t xml:space="preserve">Retorna la dirección de memoria del primer elemento </w:t>
+      </w:r>
+      <w:r>
+        <w:rPr>
+          <w:lang w:val="es-MX"/>
+        </w:rPr>
+        <w:t>del arreglo dinámico de tipo T al que apunta el atributo estructura.</w:t>
+      </w:r>
+    </w:p>
+    <w:p>
+      <w:pPr>
+        <w:rPr>
+          <w:lang w:val="es-MX"/>
+        </w:rPr>
+      </w:pPr>
+      <w:r>
+        <w:rPr>
+          <w:lang w:val="es-MX"/>
+        </w:rPr>
+        <w:t>Los constructores de esta clase platilla son dos:</w:t>
+      </w:r>
+    </w:p>
+    <w:p>
+      <w:pPr>
+        <w:pStyle w:val="Prrafodelista"/>
+        <w:numPr>
+          <w:ilvl w:val="0"/>
+          <w:numId w:val="2"/>
+        </w:numPr>
+        <w:rPr>
+          <w:lang w:val="es-MX"/>
+        </w:rPr>
+      </w:pPr>
+      <w:r>
+        <w:rPr>
+          <w:lang w:val="es-MX"/>
+        </w:rPr>
+        <w:t>VECTOR</w:t>
+      </w:r>
+      <w:r>
+        <w:rPr>
+          <w:lang w:val="es-MX"/>
+        </w:rPr>
+        <w:t xml:space="preserve"> </w:t>
+      </w:r>
+      <w:r>
+        <w:rPr>
+          <w:lang w:val="es-MX"/>
+        </w:rPr>
+        <w:t>()</w:t>
+      </w:r>
+    </w:p>
+    <w:p>
+      <w:pPr>
+        <w:pStyle w:val="Prrafodelista"/>
+        <w:rPr>
+          <w:lang w:val="es-MX"/>
+        </w:rPr>
+      </w:pPr>
+      <w:r>
+        <w:rPr>
+          <w:lang w:val="es-MX"/>
+        </w:rPr>
+        <w:t>Este es el constructor por defecto, es decir, si no ingresan parámetros en la inicialización del objeto se usará este, el atributo longitud se inicializará en cero y el atributo estructura apuntará a un arreglo dinámico de tipo T de longitud cero.</w:t>
+      </w:r>
+    </w:p>
+    <w:p>
+      <w:pPr>
+        <w:pStyle w:val="Prrafodelista"/>
+        <w:rPr>
+          <w:lang w:val="es-MX"/>
+        </w:rPr>
+      </w:pPr>
+    </w:p>
+    <w:p>
+      <w:pPr>
+        <w:pStyle w:val="Prrafodelista"/>
+        <w:numPr>
+          <w:ilvl w:val="0"/>
+          <w:numId w:val="2"/>
+        </w:numPr>
+        <w:rPr>
+          <w:lang w:val="es-MX"/>
+        </w:rPr>
+      </w:pPr>
+      <w:r>
+        <w:rPr>
+          <w:lang w:val="es-MX"/>
+        </w:rPr>
+        <w:t>VECTOR</w:t>
+      </w:r>
+      <w:r>
+        <w:rPr>
+          <w:lang w:val="es-MX"/>
+        </w:rPr>
+        <w:t xml:space="preserve"> </w:t>
+      </w:r>
+      <w:r>
+        <w:rPr>
+          <w:lang w:val="es-MX"/>
+        </w:rPr>
+        <w:t>(int tam)</w:t>
+      </w:r>
+    </w:p>
+    <w:p>
+      <w:pPr>
+        <w:pStyle w:val="Prrafodelista"/>
+        <w:rPr>
+          <w:lang w:val="es-MX"/>
+        </w:rPr>
+      </w:pPr>
+      <w:r>
+        <w:rPr>
+          <w:lang w:val="es-MX"/>
+        </w:rPr>
+        <w:t xml:space="preserve">Este constructor se podrá usar si se desea reservar un tamaño especifico </w:t>
+      </w:r>
+      <w:r>
+        <w:rPr>
+          <w:lang w:val="es-MX"/>
+        </w:rPr>
+        <w:t>desde la inicialización</w:t>
+      </w:r>
+      <w:r>
+        <w:rPr>
+          <w:lang w:val="es-MX"/>
+        </w:rPr>
+        <w:t xml:space="preserve"> para el arreglo al que apunta el atributo estructura, el atributo longitud se inicializará con el unsigned short pasado por parámetro y el atributo estructura apuntará a un arreglo dinámico de tipo T de tamaño igual al atributo longitud.</w:t>
+      </w:r>
+    </w:p>
+    <w:p>
+      <w:pPr>
+        <w:rPr>
           <w:lang w:val="es-MX"/>
         </w:rPr>
       </w:pPr>
@@ -112,6 +889,243 @@
     </w:sectPr>
   </w:body>
 </w:document>
+</file>
+
+<file path=word/numbering.xml><?xml version="1.0" encoding="utf-8"?>
+<w:numbering xmlns:wpc="http://schemas.microsoft.com/office/word/2010/wordprocessingCanvas" xmlns:cx="http://schemas.microsoft.com/office/drawing/2014/chartex" xmlns:cx1="http://schemas.microsoft.com/office/drawing/2015/9/8/chartex" xmlns:cx2="http://schemas.microsoft.com/office/drawing/2015/10/21/chartex" xmlns:cx3="http://schemas.microsoft.com/office/drawing/2016/5/9/chartex" xmlns:cx4="http://schemas.microsoft.com/office/drawing/2016/5/10/chartex" xmlns:cx5="http://schemas.microsoft.com/office/drawing/2016/5/11/chartex" xmlns:cx6="http://schemas.microsoft.com/office/drawing/2016/5/12/chartex" xmlns:cx7="http://schemas.microsoft.com/office/drawing/2016/5/13/chartex" xmlns:cx8="http://schemas.microsoft.com/office/drawing/2016/5/14/chartex" xmlns:mc="http://schemas.openxmlformats.org/markup-compatibility/2006" xmlns:aink="http://schemas.microsoft.com/office/drawing/2016/ink" xmlns:am3d="http://schemas.microsoft.com/office/drawing/2017/model3d" xmlns:o="urn:schemas-microsoft-com:office:office" xmlns:oel="http://schemas.microsoft.com/office/2019/extlst" xmlns:r="http://schemas.openxmlformats.org/officeDocument/2006/relationships" xmlns:m="http://schemas.openxmlformats.org/officeDocument/2006/math" xmlns:v="urn:schemas-microsoft-com:vml" xmlns:wp14="http://schemas.microsoft.com/office/word/2010/wordprocessingDrawing" xmlns:wp="http://schemas.openxmlformats.org/drawingml/2006/wordprocessingDrawing" xmlns:w10="urn:schemas-microsoft-com:office:word" xmlns:w="http://schemas.openxmlformats.org/wordprocessingml/2006/main" xmlns:w14="http://schemas.microsoft.com/office/word/2010/wordml" xmlns:w15="http://schemas.microsoft.com/office/word/2012/wordml" xmlns:w16cex="http://schemas.microsoft.com/office/word/2018/wordml/cex" xmlns:w16cid="http://schemas.microsoft.com/office/word/2016/wordml/cid" xmlns:w16="http://schemas.microsoft.com/office/word/2018/wordml" xmlns:w16du="http://schemas.microsoft.com/office/word/2023/wordml/word16du" xmlns:w16sdtdh="http://schemas.microsoft.com/office/word/2020/wordml/sdtdatahash" xmlns:w16se="http://schemas.microsoft.com/office/word/2015/wordml/symex" xmlns:wpg="http://schemas.microsoft.com/office/word/2010/wordprocessingGroup" xmlns:wpi="http://schemas.microsoft.com/office/word/2010/wordprocessingInk" xmlns:wne="http://schemas.microsoft.com/office/word/2006/wordml" xmlns:wps="http://schemas.microsoft.com/office/word/2010/wordprocessingShape" mc:Ignorable="w14 w15 w16se w16cid w16 w16cex w16sdtdh w16du wp14">
+  <w:abstractNum w:abstractNumId="0" w15:restartNumberingAfterBreak="0">
+    <w:nsid w:val="2FED628B"/>
+    <w:multiLevelType w:val="hybridMultilevel"/>
+    <w:tmpl w:val="59301A20"/>
+    <w:lvl w:ilvl="0" w:tplc="240A0001">
+      <w:start w:val="1"/>
+      <w:numFmt w:val="bullet"/>
+      <w:lvlText w:val=""/>
+      <w:lvlJc w:val="left"/>
+      <w:pPr>
+        <w:ind w:left="720" w:hanging="360"/>
+      </w:pPr>
+      <w:rPr>
+        <w:rFonts w:ascii="Symbol" w:hAnsi="Symbol" w:hint="default"/>
+      </w:rPr>
+    </w:lvl>
+    <w:lvl w:ilvl="1" w:tplc="240A0003" w:tentative="1">
+      <w:start w:val="1"/>
+      <w:numFmt w:val="bullet"/>
+      <w:lvlText w:val="o"/>
+      <w:lvlJc w:val="left"/>
+      <w:pPr>
+        <w:ind w:left="1440" w:hanging="360"/>
+      </w:pPr>
+      <w:rPr>
+        <w:rFonts w:ascii="Courier New" w:hAnsi="Courier New" w:cs="Courier New" w:hint="default"/>
+      </w:rPr>
+    </w:lvl>
+    <w:lvl w:ilvl="2" w:tplc="240A0005" w:tentative="1">
+      <w:start w:val="1"/>
+      <w:numFmt w:val="bullet"/>
+      <w:lvlText w:val=""/>
+      <w:lvlJc w:val="left"/>
+      <w:pPr>
+        <w:ind w:left="2160" w:hanging="360"/>
+      </w:pPr>
+      <w:rPr>
+        <w:rFonts w:ascii="Wingdings" w:hAnsi="Wingdings" w:hint="default"/>
+      </w:rPr>
+    </w:lvl>
+    <w:lvl w:ilvl="3" w:tplc="240A0001" w:tentative="1">
+      <w:start w:val="1"/>
+      <w:numFmt w:val="bullet"/>
+      <w:lvlText w:val=""/>
+      <w:lvlJc w:val="left"/>
+      <w:pPr>
+        <w:ind w:left="2880" w:hanging="360"/>
+      </w:pPr>
+      <w:rPr>
+        <w:rFonts w:ascii="Symbol" w:hAnsi="Symbol" w:hint="default"/>
+      </w:rPr>
+    </w:lvl>
+    <w:lvl w:ilvl="4" w:tplc="240A0003" w:tentative="1">
+      <w:start w:val="1"/>
+      <w:numFmt w:val="bullet"/>
+      <w:lvlText w:val="o"/>
+      <w:lvlJc w:val="left"/>
+      <w:pPr>
+        <w:ind w:left="3600" w:hanging="360"/>
+      </w:pPr>
+      <w:rPr>
+        <w:rFonts w:ascii="Courier New" w:hAnsi="Courier New" w:cs="Courier New" w:hint="default"/>
+      </w:rPr>
+    </w:lvl>
+    <w:lvl w:ilvl="5" w:tplc="240A0005" w:tentative="1">
+      <w:start w:val="1"/>
+      <w:numFmt w:val="bullet"/>
+      <w:lvlText w:val=""/>
+      <w:lvlJc w:val="left"/>
+      <w:pPr>
+        <w:ind w:left="4320" w:hanging="360"/>
+      </w:pPr>
+      <w:rPr>
+        <w:rFonts w:ascii="Wingdings" w:hAnsi="Wingdings" w:hint="default"/>
+      </w:rPr>
+    </w:lvl>
+    <w:lvl w:ilvl="6" w:tplc="240A0001" w:tentative="1">
+      <w:start w:val="1"/>
+      <w:numFmt w:val="bullet"/>
+      <w:lvlText w:val=""/>
+      <w:lvlJc w:val="left"/>
+      <w:pPr>
+        <w:ind w:left="5040" w:hanging="360"/>
+      </w:pPr>
+      <w:rPr>
+        <w:rFonts w:ascii="Symbol" w:hAnsi="Symbol" w:hint="default"/>
+      </w:rPr>
+    </w:lvl>
+    <w:lvl w:ilvl="7" w:tplc="240A0003" w:tentative="1">
+      <w:start w:val="1"/>
+      <w:numFmt w:val="bullet"/>
+      <w:lvlText w:val="o"/>
+      <w:lvlJc w:val="left"/>
+      <w:pPr>
+        <w:ind w:left="5760" w:hanging="360"/>
+      </w:pPr>
+      <w:rPr>
+        <w:rFonts w:ascii="Courier New" w:hAnsi="Courier New" w:cs="Courier New" w:hint="default"/>
+      </w:rPr>
+    </w:lvl>
+    <w:lvl w:ilvl="8" w:tplc="240A0005" w:tentative="1">
+      <w:start w:val="1"/>
+      <w:numFmt w:val="bullet"/>
+      <w:lvlText w:val=""/>
+      <w:lvlJc w:val="left"/>
+      <w:pPr>
+        <w:ind w:left="6480" w:hanging="360"/>
+      </w:pPr>
+      <w:rPr>
+        <w:rFonts w:ascii="Wingdings" w:hAnsi="Wingdings" w:hint="default"/>
+      </w:rPr>
+    </w:lvl>
+  </w:abstractNum>
+  <w:abstractNum w:abstractNumId="1" w15:restartNumberingAfterBreak="0">
+    <w:nsid w:val="71947EA6"/>
+    <w:multiLevelType w:val="hybridMultilevel"/>
+    <w:tmpl w:val="51F8FE8E"/>
+    <w:lvl w:ilvl="0" w:tplc="240A0001">
+      <w:start w:val="1"/>
+      <w:numFmt w:val="bullet"/>
+      <w:lvlText w:val=""/>
+      <w:lvlJc w:val="left"/>
+      <w:pPr>
+        <w:ind w:left="720" w:hanging="360"/>
+      </w:pPr>
+      <w:rPr>
+        <w:rFonts w:ascii="Symbol" w:hAnsi="Symbol" w:hint="default"/>
+      </w:rPr>
+    </w:lvl>
+    <w:lvl w:ilvl="1" w:tplc="240A0003" w:tentative="1">
+      <w:start w:val="1"/>
+      <w:numFmt w:val="bullet"/>
+      <w:lvlText w:val="o"/>
+      <w:lvlJc w:val="left"/>
+      <w:pPr>
+        <w:ind w:left="1440" w:hanging="360"/>
+      </w:pPr>
+      <w:rPr>
+        <w:rFonts w:ascii="Courier New" w:hAnsi="Courier New" w:cs="Courier New" w:hint="default"/>
+      </w:rPr>
+    </w:lvl>
+    <w:lvl w:ilvl="2" w:tplc="240A0005" w:tentative="1">
+      <w:start w:val="1"/>
+      <w:numFmt w:val="bullet"/>
+      <w:lvlText w:val=""/>
+      <w:lvlJc w:val="left"/>
+      <w:pPr>
+        <w:ind w:left="2160" w:hanging="360"/>
+      </w:pPr>
+      <w:rPr>
+        <w:rFonts w:ascii="Wingdings" w:hAnsi="Wingdings" w:hint="default"/>
+      </w:rPr>
+    </w:lvl>
+    <w:lvl w:ilvl="3" w:tplc="240A0001" w:tentative="1">
+      <w:start w:val="1"/>
+      <w:numFmt w:val="bullet"/>
+      <w:lvlText w:val=""/>
+      <w:lvlJc w:val="left"/>
+      <w:pPr>
+        <w:ind w:left="2880" w:hanging="360"/>
+      </w:pPr>
+      <w:rPr>
+        <w:rFonts w:ascii="Symbol" w:hAnsi="Symbol" w:hint="default"/>
+      </w:rPr>
+    </w:lvl>
+    <w:lvl w:ilvl="4" w:tplc="240A0003" w:tentative="1">
+      <w:start w:val="1"/>
+      <w:numFmt w:val="bullet"/>
+      <w:lvlText w:val="o"/>
+      <w:lvlJc w:val="left"/>
+      <w:pPr>
+        <w:ind w:left="3600" w:hanging="360"/>
+      </w:pPr>
+      <w:rPr>
+        <w:rFonts w:ascii="Courier New" w:hAnsi="Courier New" w:cs="Courier New" w:hint="default"/>
+      </w:rPr>
+    </w:lvl>
+    <w:lvl w:ilvl="5" w:tplc="240A0005" w:tentative="1">
+      <w:start w:val="1"/>
+      <w:numFmt w:val="bullet"/>
+      <w:lvlText w:val=""/>
+      <w:lvlJc w:val="left"/>
+      <w:pPr>
+        <w:ind w:left="4320" w:hanging="360"/>
+      </w:pPr>
+      <w:rPr>
+        <w:rFonts w:ascii="Wingdings" w:hAnsi="Wingdings" w:hint="default"/>
+      </w:rPr>
+    </w:lvl>
+    <w:lvl w:ilvl="6" w:tplc="240A0001" w:tentative="1">
+      <w:start w:val="1"/>
+      <w:numFmt w:val="bullet"/>
+      <w:lvlText w:val=""/>
+      <w:lvlJc w:val="left"/>
+      <w:pPr>
+        <w:ind w:left="5040" w:hanging="360"/>
+      </w:pPr>
+      <w:rPr>
+        <w:rFonts w:ascii="Symbol" w:hAnsi="Symbol" w:hint="default"/>
+      </w:rPr>
+    </w:lvl>
+    <w:lvl w:ilvl="7" w:tplc="240A0003" w:tentative="1">
+      <w:start w:val="1"/>
+      <w:numFmt w:val="bullet"/>
+      <w:lvlText w:val="o"/>
+      <w:lvlJc w:val="left"/>
+      <w:pPr>
+        <w:ind w:left="5760" w:hanging="360"/>
+      </w:pPr>
+      <w:rPr>
+        <w:rFonts w:ascii="Courier New" w:hAnsi="Courier New" w:cs="Courier New" w:hint="default"/>
+      </w:rPr>
+    </w:lvl>
+    <w:lvl w:ilvl="8" w:tplc="240A0005" w:tentative="1">
+      <w:start w:val="1"/>
+      <w:numFmt w:val="bullet"/>
+      <w:lvlText w:val=""/>
+      <w:lvlJc w:val="left"/>
+      <w:pPr>
+        <w:ind w:left="6480" w:hanging="360"/>
+      </w:pPr>
+      <w:rPr>
+        <w:rFonts w:ascii="Wingdings" w:hAnsi="Wingdings" w:hint="default"/>
+      </w:rPr>
+    </w:lvl>
+  </w:abstractNum>
+  <w:num w:numId="1" w16cid:durableId="525171666">
+    <w:abstractNumId w:val="1"/>
+  </w:num>
+  <w:num w:numId="2" w16cid:durableId="1394353429">
+    <w:abstractNumId w:val="0"/>
+  </w:num>
+</w:numbering>
 </file>
 
 <file path=word/styles.xml><?xml version="1.0" encoding="utf-8"?>
@@ -514,6 +1528,10 @@
   <w:style w:type="paragraph" w:default="1" w:styleId="Normal">
     <w:name w:val="Normal"/>
     <w:qFormat/>
+    <w:rsid w:val="00B55E91"/>
+    <w:rPr>
+      <w:rFonts w:ascii="Arial" w:hAnsi="Arial"/>
+    </w:rPr>
   </w:style>
   <w:style w:type="paragraph" w:styleId="Ttulo1">
     <w:name w:val="heading 1"/>
@@ -522,17 +1540,18 @@
     <w:link w:val="Ttulo1Car"/>
     <w:uiPriority w:val="9"/>
     <w:qFormat/>
-    <w:rsid w:val="00C0649E"/>
+    <w:rsid w:val="00B55E91"/>
     <w:pPr>
       <w:keepNext/>
       <w:keepLines/>
       <w:spacing w:before="360" w:after="80"/>
+      <w:jc w:val="center"/>
       <w:outlineLvl w:val="0"/>
     </w:pPr>
     <w:rPr>
-      <w:rFonts w:asciiTheme="majorHAnsi" w:eastAsiaTheme="majorEastAsia" w:hAnsiTheme="majorHAnsi" w:cstheme="majorBidi"/>
-      <w:color w:val="0F4761" w:themeColor="accent1" w:themeShade="BF"/>
-      <w:sz w:val="40"/>
+      <w:rFonts w:eastAsiaTheme="majorEastAsia" w:cstheme="majorBidi"/>
+      <w:b/>
+      <w:color w:val="000000" w:themeColor="text1"/>
       <w:szCs w:val="40"/>
     </w:rPr>
   </w:style>
@@ -746,11 +1765,11 @@
     <w:basedOn w:val="Fuentedeprrafopredeter"/>
     <w:link w:val="Ttulo1"/>
     <w:uiPriority w:val="9"/>
-    <w:rsid w:val="00C0649E"/>
-    <w:rPr>
-      <w:rFonts w:asciiTheme="majorHAnsi" w:eastAsiaTheme="majorEastAsia" w:hAnsiTheme="majorHAnsi" w:cstheme="majorBidi"/>
-      <w:color w:val="0F4761" w:themeColor="accent1" w:themeShade="BF"/>
-      <w:sz w:val="40"/>
+    <w:rsid w:val="00B55E91"/>
+    <w:rPr>
+      <w:rFonts w:ascii="Arial" w:eastAsiaTheme="majorEastAsia" w:hAnsi="Arial" w:cstheme="majorBidi"/>
+      <w:b/>
+      <w:color w:val="000000" w:themeColor="text1"/>
       <w:szCs w:val="40"/>
     </w:rPr>
   </w:style>

</xml_diff>

<commit_message>
Se corrigio el UML
</commit_message>
<xml_diff>
--- a/documentacion.docx
+++ b/documentacion.docx
@@ -36,65 +36,92 @@
       </w:pPr>
       <w:r>
         <w:rPr>
-          <w:rFonts w:ascii="Times New Roman" w:eastAsia="Times New Roman" w:hAnsi="Times New Roman" w:cs="Times New Roman"/>
           <w:noProof/>
-          <w:color w:val="000000"/>
-          <w:sz w:val="24"/>
-          <w:szCs w:val="24"/>
         </w:rPr>
         <w:drawing>
-          <wp:inline distT="0" distB="0" distL="0" distR="0" wp14:anchorId="7112A611" wp14:editId="7379D20F">
-            <wp:extent cx="6201835" cy="3957955"/>
-            <wp:effectExtent l="0" t="0" r="0" b="0"/>
-            <wp:docPr id="910643138" name="image1.jpg" descr="Diagrama&#10;&#10;Descripción generada automáticamente"/>
-            <wp:cNvGraphicFramePr/>
+          <wp:anchor distT="0" distB="0" distL="114300" distR="114300" simplePos="0" relativeHeight="251658240" behindDoc="0" locked="0" layoutInCell="1" allowOverlap="1" wp14:anchorId="7A5EE792" wp14:editId="1C0E1AF1">
+            <wp:simplePos x="0" y="0"/>
+            <wp:positionH relativeFrom="margin">
+              <wp:align>center</wp:align>
+            </wp:positionH>
+            <wp:positionV relativeFrom="paragraph">
+              <wp:posOffset>254635</wp:posOffset>
+            </wp:positionV>
+            <wp:extent cx="7052961" cy="4472940"/>
+            <wp:effectExtent l="0" t="0" r="0" b="3810"/>
+            <wp:wrapNone/>
+            <wp:docPr id="1474773249" name="Imagen 1" descr="Diagrama&#10;&#10;Descripción generada automáticamente"/>
+            <wp:cNvGraphicFramePr>
+              <a:graphicFrameLocks xmlns:a="http://schemas.openxmlformats.org/drawingml/2006/main" noChangeAspect="1"/>
+            </wp:cNvGraphicFramePr>
             <a:graphic xmlns:a="http://schemas.openxmlformats.org/drawingml/2006/main">
               <a:graphicData uri="http://schemas.openxmlformats.org/drawingml/2006/picture">
                 <pic:pic xmlns:pic="http://schemas.openxmlformats.org/drawingml/2006/picture">
                   <pic:nvPicPr>
-                    <pic:cNvPr id="0" name="image1.jpg" descr="Diagrama&#10;&#10;Descripción generada automáticamente"/>
-                    <pic:cNvPicPr preferRelativeResize="0"/>
+                    <pic:cNvPr id="1474773249" name="Imagen 1" descr="Diagrama&#10;&#10;Descripción generada automáticamente"/>
+                    <pic:cNvPicPr>
+                      <a:picLocks noChangeAspect="1" noChangeArrowheads="1"/>
+                    </pic:cNvPicPr>
                   </pic:nvPicPr>
                   <pic:blipFill>
-                    <a:blip r:embed="rId6"/>
-                    <a:srcRect l="12627" r="6313" b="36252"/>
+                    <a:blip r:embed="rId6" cstate="print">
+                      <a:extLst>
+                        <a:ext uri="{28A0092B-C50C-407E-A947-70E740481C1C}">
+                          <a14:useLocalDpi xmlns:a14="http://schemas.microsoft.com/office/drawing/2010/main" val="0"/>
+                        </a:ext>
+                      </a:extLst>
+                    </a:blip>
+                    <a:srcRect/>
                     <a:stretch>
                       <a:fillRect/>
                     </a:stretch>
                   </pic:blipFill>
-                  <pic:spPr>
+                  <pic:spPr bwMode="auto">
                     <a:xfrm>
                       <a:off x="0" y="0"/>
-                      <a:ext cx="6201835" cy="3957955"/>
+                      <a:ext cx="7052961" cy="4472940"/>
                     </a:xfrm>
                     <a:prstGeom prst="rect">
                       <a:avLst/>
                     </a:prstGeom>
-                    <a:ln/>
+                    <a:noFill/>
+                    <a:ln>
+                      <a:noFill/>
+                    </a:ln>
                   </pic:spPr>
                 </pic:pic>
               </a:graphicData>
             </a:graphic>
-          </wp:inline>
+            <wp14:sizeRelH relativeFrom="margin">
+              <wp14:pctWidth>0</wp14:pctWidth>
+            </wp14:sizeRelH>
+            <wp14:sizeRelV relativeFrom="margin">
+              <wp14:pctHeight>0</wp14:pctHeight>
+            </wp14:sizeRelV>
+          </wp:anchor>
         </w:drawing>
       </w:r>
     </w:p>
     <w:p>
       <w:pPr>
+        <w:pStyle w:val="NormalWeb"/>
+      </w:pPr>
+      <w:r>
+        <w:br w:type="page"/>
+      </w:r>
+    </w:p>
+    <w:p>
+      <w:pPr>
         <w:rPr>
           <w:b/>
         </w:rPr>
       </w:pPr>
-      <w:r>
-        <w:br w:type="page"/>
-      </w:r>
     </w:p>
     <w:p>
       <w:pPr>
         <w:pStyle w:val="Ttulo1"/>
       </w:pPr>
       <w:r>
-        <w:lastRenderedPageBreak/>
         <w:t>Documentación clase plantilla: VECTOR</w:t>
       </w:r>
     </w:p>
@@ -103,11 +130,9 @@
       <w:r>
         <w:t xml:space="preserve">La clase plantilla VECTOR se hace con el </w:t>
       </w:r>
-      <w:proofErr w:type="spellStart"/>
-      <w:r>
-        <w:t>animo</w:t>
-      </w:r>
-      <w:proofErr w:type="spellEnd"/>
+      <w:r>
+        <w:t>ánimo</w:t>
+      </w:r>
       <w:r>
         <w:t xml:space="preserve"> de tener una clase a disposición con algunos atributos y métodos del contenedor vector de la STL, nuestra implementación claramente no maneja la misma eficiencia que dicho contenedor, pero para la dimensión de este programa es una buena opción.</w:t>
       </w:r>
@@ -162,14 +187,12 @@
         </w:rPr>
         <w:t xml:space="preserve"> short ya que según nuestro criterio nuestro programa no llegará a tener VECTORES con una longitud mayor 65.5365 que es el máximo </w:t>
       </w:r>
-      <w:proofErr w:type="spellStart"/>
-      <w:r>
-        <w:rPr>
-          <w:color w:val="000000"/>
-        </w:rPr>
-        <w:t>numero</w:t>
-      </w:r>
-      <w:proofErr w:type="spellEnd"/>
+      <w:r>
+        <w:rPr>
+          <w:color w:val="000000"/>
+        </w:rPr>
+        <w:t>número</w:t>
+      </w:r>
       <w:r>
         <w:rPr>
           <w:color w:val="000000"/>
@@ -666,7 +689,6 @@
         <w:rPr>
           <w:color w:val="000000"/>
         </w:rPr>
-        <w:lastRenderedPageBreak/>
         <w:t>+</w:t>
       </w:r>
       <w:proofErr w:type="spellStart"/>
@@ -896,6 +918,61 @@
       </w:r>
     </w:p>
     <w:p>
+      <w:pPr>
+        <w:pStyle w:val="Prrafodelista"/>
+        <w:numPr>
+          <w:ilvl w:val="0"/>
+          <w:numId w:val="8"/>
+        </w:numPr>
+        <w:pBdr>
+          <w:top w:val="nil"/>
+          <w:left w:val="nil"/>
+          <w:bottom w:val="nil"/>
+          <w:right w:val="nil"/>
+          <w:between w:val="nil"/>
+        </w:pBdr>
+        <w:rPr>
+          <w:color w:val="000000"/>
+          <w:lang w:val="en-US"/>
+        </w:rPr>
+      </w:pPr>
+      <w:r>
+        <w:rPr>
+          <w:color w:val="000000"/>
+          <w:lang w:val="en-US"/>
+        </w:rPr>
+        <w:t>+index(T element) const: i</w:t>
+      </w:r>
+      <w:r>
+        <w:rPr>
+          <w:color w:val="000000"/>
+          <w:lang w:val="en-US"/>
+        </w:rPr>
+        <w:t>nt</w:t>
+      </w:r>
+    </w:p>
+    <w:p>
+      <w:pPr>
+        <w:pStyle w:val="Prrafodelista"/>
+        <w:pBdr>
+          <w:top w:val="nil"/>
+          <w:left w:val="nil"/>
+          <w:bottom w:val="nil"/>
+          <w:right w:val="nil"/>
+          <w:between w:val="nil"/>
+        </w:pBdr>
+        <w:rPr>
+          <w:color w:val="000000"/>
+        </w:rPr>
+      </w:pPr>
+      <w:r>
+        <w:rPr>
+          <w:color w:val="000000"/>
+        </w:rPr>
+        <w:t>Retorna la posición del elemento pasado como argumento dentro del arreglo dinámico al que apunta estructura.</w:t>
+      </w:r>
+    </w:p>
+    <w:p>
       <w:r>
         <w:t>Los constructores de esta clase platilla son dos:</w:t>
       </w:r>
@@ -1165,6 +1242,7 @@
           <w:sz w:val="24"/>
           <w:szCs w:val="24"/>
         </w:rPr>
+        <w:lastRenderedPageBreak/>
         <w:t xml:space="preserve">Entonces después de leer el documento observamos que lo primero es poder definir las clases que </w:t>
       </w:r>
       <w:r>
@@ -1214,15 +1292,7 @@
           <w:sz w:val="24"/>
           <w:szCs w:val="24"/>
         </w:rPr>
-        <w:t xml:space="preserve"> también sabremos si es o no una estación de transferencia. Para esta parte que hablamos de estación de </w:t>
-      </w:r>
-      <w:r>
-        <w:rPr>
-          <w:sz w:val="24"/>
-          <w:szCs w:val="24"/>
-        </w:rPr>
-        <w:lastRenderedPageBreak/>
-        <w:t xml:space="preserve">transferencia podemos ver como si cada estación fueron un vértice en un grado, donde para una estación que no es de transferencias este vértice tendrá un grado de 1(si la estación final o inicial) o 2 (si la estación tiene estaciones delanteras y traseras). Ahora si este grado es mayor a 2 quiere decir que la estación es de transferencia, en ese caso se le pedirá al usuario con que </w:t>
+        <w:t xml:space="preserve"> también sabremos si es o no una estación de transferencia. Para esta parte que hablamos de estación de transferencia podemos ver como si cada estación fueron un vértice en un grado, donde para una estación que no es de transferencias este vértice tendrá un grado de 1(si la estación final o inicial) o 2 (si la estación tiene estaciones delanteras y traseras). Ahora si este grado es mayor a 2 quiere decir que la estación es de transferencia, en ese caso se le pedirá al usuario con que </w:t>
       </w:r>
       <w:r>
         <w:rPr>
@@ -1275,28 +1345,7 @@
           <w:sz w:val="24"/>
           <w:szCs w:val="24"/>
         </w:rPr>
-        <w:t>Además,</w:t>
-      </w:r>
-      <w:r>
-        <w:rPr>
-          <w:sz w:val="24"/>
-          <w:szCs w:val="24"/>
-        </w:rPr>
-        <w:t xml:space="preserve"> existen diferentes tipos de líneas ya que puede ser del metro, o del tranvía o lo que el usuario quiera agregar, por lo que para poder diferenciar las líneas y las estaciones se tendrá un nombre donde primero será el nombre de la estación después un </w:t>
-      </w:r>
-      <w:r>
-        <w:rPr>
-          <w:sz w:val="24"/>
-          <w:szCs w:val="24"/>
-        </w:rPr>
-        <w:t>guion</w:t>
-      </w:r>
-      <w:r>
-        <w:rPr>
-          <w:sz w:val="24"/>
-          <w:szCs w:val="24"/>
-        </w:rPr>
-        <w:t xml:space="preserve"> bajo finalmente el tipo o la letra la Línea a la cual pertenece esa estación. </w:t>
+        <w:t xml:space="preserve">Además, existen diferentes tipos de líneas ya que puede ser del metro, o del tranvía o lo que el usuario quiera agregar, por lo que para poder diferenciar las líneas y las estaciones se tendrá un nombre donde primero será el nombre de la estación después un guion bajo finalmente el tipo o la letra la Línea a la cual pertenece esa estación. </w:t>
       </w:r>
     </w:p>
     <w:p>
@@ -1383,7 +1432,21 @@
           <w:sz w:val="24"/>
           <w:szCs w:val="24"/>
         </w:rPr>
-        <w:t xml:space="preserve"> se habla de poder encontrar el tiempo de llega a otra, este problema se manejara desde la clase estructura que es donde se define el tiempo que hay entre las estaciones anteriores y posteriores. </w:t>
+        <w:t xml:space="preserve"> se habla de poder encontrar el tiempo de llega a otra, este problema se </w:t>
+      </w:r>
+      <w:r>
+        <w:rPr>
+          <w:sz w:val="24"/>
+          <w:szCs w:val="24"/>
+        </w:rPr>
+        <w:t>manejará</w:t>
+      </w:r>
+      <w:r>
+        <w:rPr>
+          <w:sz w:val="24"/>
+          <w:szCs w:val="24"/>
+        </w:rPr>
+        <w:t xml:space="preserve"> desde la clase estructura que es donde se define el tiempo que hay entre las estaciones anteriores y posteriores. </w:t>
       </w:r>
     </w:p>
     <w:p/>
@@ -1400,6 +1463,232 @@
 <file path=word/numbering.xml><?xml version="1.0" encoding="utf-8"?>
 <w:numbering xmlns:wpc="http://schemas.microsoft.com/office/word/2010/wordprocessingCanvas" xmlns:cx="http://schemas.microsoft.com/office/drawing/2014/chartex" xmlns:cx1="http://schemas.microsoft.com/office/drawing/2015/9/8/chartex" xmlns:cx2="http://schemas.microsoft.com/office/drawing/2015/10/21/chartex" xmlns:cx3="http://schemas.microsoft.com/office/drawing/2016/5/9/chartex" xmlns:cx4="http://schemas.microsoft.com/office/drawing/2016/5/10/chartex" xmlns:cx5="http://schemas.microsoft.com/office/drawing/2016/5/11/chartex" xmlns:cx6="http://schemas.microsoft.com/office/drawing/2016/5/12/chartex" xmlns:cx7="http://schemas.microsoft.com/office/drawing/2016/5/13/chartex" xmlns:cx8="http://schemas.microsoft.com/office/drawing/2016/5/14/chartex" xmlns:mc="http://schemas.openxmlformats.org/markup-compatibility/2006" xmlns:aink="http://schemas.microsoft.com/office/drawing/2016/ink" xmlns:am3d="http://schemas.microsoft.com/office/drawing/2017/model3d" xmlns:o="urn:schemas-microsoft-com:office:office" xmlns:oel="http://schemas.microsoft.com/office/2019/extlst" xmlns:r="http://schemas.openxmlformats.org/officeDocument/2006/relationships" xmlns:m="http://schemas.openxmlformats.org/officeDocument/2006/math" xmlns:v="urn:schemas-microsoft-com:vml" xmlns:wp14="http://schemas.microsoft.com/office/word/2010/wordprocessingDrawing" xmlns:wp="http://schemas.openxmlformats.org/drawingml/2006/wordprocessingDrawing" xmlns:w10="urn:schemas-microsoft-com:office:word" xmlns:w="http://schemas.openxmlformats.org/wordprocessingml/2006/main" xmlns:w14="http://schemas.microsoft.com/office/word/2010/wordml" xmlns:w15="http://schemas.microsoft.com/office/word/2012/wordml" xmlns:w16cex="http://schemas.microsoft.com/office/word/2018/wordml/cex" xmlns:w16cid="http://schemas.microsoft.com/office/word/2016/wordml/cid" xmlns:w16="http://schemas.microsoft.com/office/word/2018/wordml" xmlns:w16du="http://schemas.microsoft.com/office/word/2023/wordml/word16du" xmlns:w16sdtdh="http://schemas.microsoft.com/office/word/2020/wordml/sdtdatahash" xmlns:w16se="http://schemas.microsoft.com/office/word/2015/wordml/symex" xmlns:wpg="http://schemas.microsoft.com/office/word/2010/wordprocessingGroup" xmlns:wpi="http://schemas.microsoft.com/office/word/2010/wordprocessingInk" xmlns:wne="http://schemas.microsoft.com/office/word/2006/wordml" xmlns:wps="http://schemas.microsoft.com/office/word/2010/wordprocessingShape" mc:Ignorable="w14 w15 w16se w16cid w16 w16cex w16sdtdh w16du wp14">
   <w:abstractNum w:abstractNumId="0" w15:restartNumberingAfterBreak="0">
+    <w:nsid w:val="081B12EF"/>
+    <w:multiLevelType w:val="hybridMultilevel"/>
+    <w:tmpl w:val="24F663AE"/>
+    <w:lvl w:ilvl="0" w:tplc="240A0001">
+      <w:start w:val="1"/>
+      <w:numFmt w:val="bullet"/>
+      <w:lvlText w:val=""/>
+      <w:lvlJc w:val="left"/>
+      <w:pPr>
+        <w:ind w:left="720" w:hanging="360"/>
+      </w:pPr>
+      <w:rPr>
+        <w:rFonts w:ascii="Symbol" w:hAnsi="Symbol" w:hint="default"/>
+      </w:rPr>
+    </w:lvl>
+    <w:lvl w:ilvl="1" w:tplc="240A0003" w:tentative="1">
+      <w:start w:val="1"/>
+      <w:numFmt w:val="bullet"/>
+      <w:lvlText w:val="o"/>
+      <w:lvlJc w:val="left"/>
+      <w:pPr>
+        <w:ind w:left="1440" w:hanging="360"/>
+      </w:pPr>
+      <w:rPr>
+        <w:rFonts w:ascii="Courier New" w:hAnsi="Courier New" w:cs="Courier New" w:hint="default"/>
+      </w:rPr>
+    </w:lvl>
+    <w:lvl w:ilvl="2" w:tplc="240A0005" w:tentative="1">
+      <w:start w:val="1"/>
+      <w:numFmt w:val="bullet"/>
+      <w:lvlText w:val=""/>
+      <w:lvlJc w:val="left"/>
+      <w:pPr>
+        <w:ind w:left="2160" w:hanging="360"/>
+      </w:pPr>
+      <w:rPr>
+        <w:rFonts w:ascii="Wingdings" w:hAnsi="Wingdings" w:hint="default"/>
+      </w:rPr>
+    </w:lvl>
+    <w:lvl w:ilvl="3" w:tplc="240A0001" w:tentative="1">
+      <w:start w:val="1"/>
+      <w:numFmt w:val="bullet"/>
+      <w:lvlText w:val=""/>
+      <w:lvlJc w:val="left"/>
+      <w:pPr>
+        <w:ind w:left="2880" w:hanging="360"/>
+      </w:pPr>
+      <w:rPr>
+        <w:rFonts w:ascii="Symbol" w:hAnsi="Symbol" w:hint="default"/>
+      </w:rPr>
+    </w:lvl>
+    <w:lvl w:ilvl="4" w:tplc="240A0003" w:tentative="1">
+      <w:start w:val="1"/>
+      <w:numFmt w:val="bullet"/>
+      <w:lvlText w:val="o"/>
+      <w:lvlJc w:val="left"/>
+      <w:pPr>
+        <w:ind w:left="3600" w:hanging="360"/>
+      </w:pPr>
+      <w:rPr>
+        <w:rFonts w:ascii="Courier New" w:hAnsi="Courier New" w:cs="Courier New" w:hint="default"/>
+      </w:rPr>
+    </w:lvl>
+    <w:lvl w:ilvl="5" w:tplc="240A0005" w:tentative="1">
+      <w:start w:val="1"/>
+      <w:numFmt w:val="bullet"/>
+      <w:lvlText w:val=""/>
+      <w:lvlJc w:val="left"/>
+      <w:pPr>
+        <w:ind w:left="4320" w:hanging="360"/>
+      </w:pPr>
+      <w:rPr>
+        <w:rFonts w:ascii="Wingdings" w:hAnsi="Wingdings" w:hint="default"/>
+      </w:rPr>
+    </w:lvl>
+    <w:lvl w:ilvl="6" w:tplc="240A0001" w:tentative="1">
+      <w:start w:val="1"/>
+      <w:numFmt w:val="bullet"/>
+      <w:lvlText w:val=""/>
+      <w:lvlJc w:val="left"/>
+      <w:pPr>
+        <w:ind w:left="5040" w:hanging="360"/>
+      </w:pPr>
+      <w:rPr>
+        <w:rFonts w:ascii="Symbol" w:hAnsi="Symbol" w:hint="default"/>
+      </w:rPr>
+    </w:lvl>
+    <w:lvl w:ilvl="7" w:tplc="240A0003" w:tentative="1">
+      <w:start w:val="1"/>
+      <w:numFmt w:val="bullet"/>
+      <w:lvlText w:val="o"/>
+      <w:lvlJc w:val="left"/>
+      <w:pPr>
+        <w:ind w:left="5760" w:hanging="360"/>
+      </w:pPr>
+      <w:rPr>
+        <w:rFonts w:ascii="Courier New" w:hAnsi="Courier New" w:cs="Courier New" w:hint="default"/>
+      </w:rPr>
+    </w:lvl>
+    <w:lvl w:ilvl="8" w:tplc="240A0005" w:tentative="1">
+      <w:start w:val="1"/>
+      <w:numFmt w:val="bullet"/>
+      <w:lvlText w:val=""/>
+      <w:lvlJc w:val="left"/>
+      <w:pPr>
+        <w:ind w:left="6480" w:hanging="360"/>
+      </w:pPr>
+      <w:rPr>
+        <w:rFonts w:ascii="Wingdings" w:hAnsi="Wingdings" w:hint="default"/>
+      </w:rPr>
+    </w:lvl>
+  </w:abstractNum>
+  <w:abstractNum w:abstractNumId="1" w15:restartNumberingAfterBreak="0">
+    <w:nsid w:val="16D10493"/>
+    <w:multiLevelType w:val="hybridMultilevel"/>
+    <w:tmpl w:val="9A3451BC"/>
+    <w:lvl w:ilvl="0" w:tplc="240A0001">
+      <w:start w:val="1"/>
+      <w:numFmt w:val="bullet"/>
+      <w:lvlText w:val=""/>
+      <w:lvlJc w:val="left"/>
+      <w:pPr>
+        <w:ind w:left="1080" w:hanging="360"/>
+      </w:pPr>
+      <w:rPr>
+        <w:rFonts w:ascii="Symbol" w:hAnsi="Symbol" w:hint="default"/>
+      </w:rPr>
+    </w:lvl>
+    <w:lvl w:ilvl="1" w:tplc="240A0003" w:tentative="1">
+      <w:start w:val="1"/>
+      <w:numFmt w:val="bullet"/>
+      <w:lvlText w:val="o"/>
+      <w:lvlJc w:val="left"/>
+      <w:pPr>
+        <w:ind w:left="1440" w:hanging="360"/>
+      </w:pPr>
+      <w:rPr>
+        <w:rFonts w:ascii="Courier New" w:hAnsi="Courier New" w:cs="Courier New" w:hint="default"/>
+      </w:rPr>
+    </w:lvl>
+    <w:lvl w:ilvl="2" w:tplc="240A0005" w:tentative="1">
+      <w:start w:val="1"/>
+      <w:numFmt w:val="bullet"/>
+      <w:lvlText w:val=""/>
+      <w:lvlJc w:val="left"/>
+      <w:pPr>
+        <w:ind w:left="2160" w:hanging="360"/>
+      </w:pPr>
+      <w:rPr>
+        <w:rFonts w:ascii="Wingdings" w:hAnsi="Wingdings" w:hint="default"/>
+      </w:rPr>
+    </w:lvl>
+    <w:lvl w:ilvl="3" w:tplc="240A0001" w:tentative="1">
+      <w:start w:val="1"/>
+      <w:numFmt w:val="bullet"/>
+      <w:lvlText w:val=""/>
+      <w:lvlJc w:val="left"/>
+      <w:pPr>
+        <w:ind w:left="2880" w:hanging="360"/>
+      </w:pPr>
+      <w:rPr>
+        <w:rFonts w:ascii="Symbol" w:hAnsi="Symbol" w:hint="default"/>
+      </w:rPr>
+    </w:lvl>
+    <w:lvl w:ilvl="4" w:tplc="240A0003" w:tentative="1">
+      <w:start w:val="1"/>
+      <w:numFmt w:val="bullet"/>
+      <w:lvlText w:val="o"/>
+      <w:lvlJc w:val="left"/>
+      <w:pPr>
+        <w:ind w:left="3600" w:hanging="360"/>
+      </w:pPr>
+      <w:rPr>
+        <w:rFonts w:ascii="Courier New" w:hAnsi="Courier New" w:cs="Courier New" w:hint="default"/>
+      </w:rPr>
+    </w:lvl>
+    <w:lvl w:ilvl="5" w:tplc="240A0005" w:tentative="1">
+      <w:start w:val="1"/>
+      <w:numFmt w:val="bullet"/>
+      <w:lvlText w:val=""/>
+      <w:lvlJc w:val="left"/>
+      <w:pPr>
+        <w:ind w:left="4320" w:hanging="360"/>
+      </w:pPr>
+      <w:rPr>
+        <w:rFonts w:ascii="Wingdings" w:hAnsi="Wingdings" w:hint="default"/>
+      </w:rPr>
+    </w:lvl>
+    <w:lvl w:ilvl="6" w:tplc="240A0001" w:tentative="1">
+      <w:start w:val="1"/>
+      <w:numFmt w:val="bullet"/>
+      <w:lvlText w:val=""/>
+      <w:lvlJc w:val="left"/>
+      <w:pPr>
+        <w:ind w:left="5040" w:hanging="360"/>
+      </w:pPr>
+      <w:rPr>
+        <w:rFonts w:ascii="Symbol" w:hAnsi="Symbol" w:hint="default"/>
+      </w:rPr>
+    </w:lvl>
+    <w:lvl w:ilvl="7" w:tplc="240A0003" w:tentative="1">
+      <w:start w:val="1"/>
+      <w:numFmt w:val="bullet"/>
+      <w:lvlText w:val="o"/>
+      <w:lvlJc w:val="left"/>
+      <w:pPr>
+        <w:ind w:left="5760" w:hanging="360"/>
+      </w:pPr>
+      <w:rPr>
+        <w:rFonts w:ascii="Courier New" w:hAnsi="Courier New" w:cs="Courier New" w:hint="default"/>
+      </w:rPr>
+    </w:lvl>
+    <w:lvl w:ilvl="8" w:tplc="240A0005" w:tentative="1">
+      <w:start w:val="1"/>
+      <w:numFmt w:val="bullet"/>
+      <w:lvlText w:val=""/>
+      <w:lvlJc w:val="left"/>
+      <w:pPr>
+        <w:ind w:left="6480" w:hanging="360"/>
+      </w:pPr>
+      <w:rPr>
+        <w:rFonts w:ascii="Wingdings" w:hAnsi="Wingdings" w:hint="default"/>
+      </w:rPr>
+    </w:lvl>
+  </w:abstractNum>
+  <w:abstractNum w:abstractNumId="2" w15:restartNumberingAfterBreak="0">
     <w:nsid w:val="1CF04BA0"/>
     <w:multiLevelType w:val="multilevel"/>
     <w:tmpl w:val="2110A54C"/>
@@ -1512,7 +1801,7 @@
       </w:rPr>
     </w:lvl>
   </w:abstractNum>
-  <w:abstractNum w:abstractNumId="1" w15:restartNumberingAfterBreak="0">
+  <w:abstractNum w:abstractNumId="3" w15:restartNumberingAfterBreak="0">
     <w:nsid w:val="222D4565"/>
     <w:multiLevelType w:val="multilevel"/>
     <w:tmpl w:val="FEE4FE16"/>
@@ -1625,7 +1914,231 @@
       </w:rPr>
     </w:lvl>
   </w:abstractNum>
-  <w:abstractNum w:abstractNumId="2" w15:restartNumberingAfterBreak="0">
+  <w:abstractNum w:abstractNumId="4" w15:restartNumberingAfterBreak="0">
+    <w:nsid w:val="489A0CD7"/>
+    <w:multiLevelType w:val="hybridMultilevel"/>
+    <w:tmpl w:val="9C805162"/>
+    <w:lvl w:ilvl="0" w:tplc="2E48DF4C">
+      <w:numFmt w:val="bullet"/>
+      <w:lvlText w:val="-"/>
+      <w:lvlJc w:val="left"/>
+      <w:pPr>
+        <w:ind w:left="1860" w:hanging="360"/>
+      </w:pPr>
+      <w:rPr>
+        <w:rFonts w:ascii="Arial" w:eastAsia="Arial" w:hAnsi="Arial" w:cs="Arial" w:hint="default"/>
+      </w:rPr>
+    </w:lvl>
+    <w:lvl w:ilvl="1" w:tplc="240A0003" w:tentative="1">
+      <w:start w:val="1"/>
+      <w:numFmt w:val="bullet"/>
+      <w:lvlText w:val="o"/>
+      <w:lvlJc w:val="left"/>
+      <w:pPr>
+        <w:ind w:left="2220" w:hanging="360"/>
+      </w:pPr>
+      <w:rPr>
+        <w:rFonts w:ascii="Courier New" w:hAnsi="Courier New" w:cs="Courier New" w:hint="default"/>
+      </w:rPr>
+    </w:lvl>
+    <w:lvl w:ilvl="2" w:tplc="240A0005" w:tentative="1">
+      <w:start w:val="1"/>
+      <w:numFmt w:val="bullet"/>
+      <w:lvlText w:val=""/>
+      <w:lvlJc w:val="left"/>
+      <w:pPr>
+        <w:ind w:left="2940" w:hanging="360"/>
+      </w:pPr>
+      <w:rPr>
+        <w:rFonts w:ascii="Wingdings" w:hAnsi="Wingdings" w:hint="default"/>
+      </w:rPr>
+    </w:lvl>
+    <w:lvl w:ilvl="3" w:tplc="240A0001" w:tentative="1">
+      <w:start w:val="1"/>
+      <w:numFmt w:val="bullet"/>
+      <w:lvlText w:val=""/>
+      <w:lvlJc w:val="left"/>
+      <w:pPr>
+        <w:ind w:left="3660" w:hanging="360"/>
+      </w:pPr>
+      <w:rPr>
+        <w:rFonts w:ascii="Symbol" w:hAnsi="Symbol" w:hint="default"/>
+      </w:rPr>
+    </w:lvl>
+    <w:lvl w:ilvl="4" w:tplc="240A0003" w:tentative="1">
+      <w:start w:val="1"/>
+      <w:numFmt w:val="bullet"/>
+      <w:lvlText w:val="o"/>
+      <w:lvlJc w:val="left"/>
+      <w:pPr>
+        <w:ind w:left="4380" w:hanging="360"/>
+      </w:pPr>
+      <w:rPr>
+        <w:rFonts w:ascii="Courier New" w:hAnsi="Courier New" w:cs="Courier New" w:hint="default"/>
+      </w:rPr>
+    </w:lvl>
+    <w:lvl w:ilvl="5" w:tplc="240A0005" w:tentative="1">
+      <w:start w:val="1"/>
+      <w:numFmt w:val="bullet"/>
+      <w:lvlText w:val=""/>
+      <w:lvlJc w:val="left"/>
+      <w:pPr>
+        <w:ind w:left="5100" w:hanging="360"/>
+      </w:pPr>
+      <w:rPr>
+        <w:rFonts w:ascii="Wingdings" w:hAnsi="Wingdings" w:hint="default"/>
+      </w:rPr>
+    </w:lvl>
+    <w:lvl w:ilvl="6" w:tplc="240A0001" w:tentative="1">
+      <w:start w:val="1"/>
+      <w:numFmt w:val="bullet"/>
+      <w:lvlText w:val=""/>
+      <w:lvlJc w:val="left"/>
+      <w:pPr>
+        <w:ind w:left="5820" w:hanging="360"/>
+      </w:pPr>
+      <w:rPr>
+        <w:rFonts w:ascii="Symbol" w:hAnsi="Symbol" w:hint="default"/>
+      </w:rPr>
+    </w:lvl>
+    <w:lvl w:ilvl="7" w:tplc="240A0003" w:tentative="1">
+      <w:start w:val="1"/>
+      <w:numFmt w:val="bullet"/>
+      <w:lvlText w:val="o"/>
+      <w:lvlJc w:val="left"/>
+      <w:pPr>
+        <w:ind w:left="6540" w:hanging="360"/>
+      </w:pPr>
+      <w:rPr>
+        <w:rFonts w:ascii="Courier New" w:hAnsi="Courier New" w:cs="Courier New" w:hint="default"/>
+      </w:rPr>
+    </w:lvl>
+    <w:lvl w:ilvl="8" w:tplc="240A0005" w:tentative="1">
+      <w:start w:val="1"/>
+      <w:numFmt w:val="bullet"/>
+      <w:lvlText w:val=""/>
+      <w:lvlJc w:val="left"/>
+      <w:pPr>
+        <w:ind w:left="7260" w:hanging="360"/>
+      </w:pPr>
+      <w:rPr>
+        <w:rFonts w:ascii="Wingdings" w:hAnsi="Wingdings" w:hint="default"/>
+      </w:rPr>
+    </w:lvl>
+  </w:abstractNum>
+  <w:abstractNum w:abstractNumId="5" w15:restartNumberingAfterBreak="0">
+    <w:nsid w:val="4DDE142F"/>
+    <w:multiLevelType w:val="hybridMultilevel"/>
+    <w:tmpl w:val="08DC4802"/>
+    <w:lvl w:ilvl="0" w:tplc="2E48DF4C">
+      <w:numFmt w:val="bullet"/>
+      <w:lvlText w:val="-"/>
+      <w:lvlJc w:val="left"/>
+      <w:pPr>
+        <w:ind w:left="1080" w:hanging="360"/>
+      </w:pPr>
+      <w:rPr>
+        <w:rFonts w:ascii="Arial" w:eastAsia="Arial" w:hAnsi="Arial" w:cs="Arial" w:hint="default"/>
+      </w:rPr>
+    </w:lvl>
+    <w:lvl w:ilvl="1" w:tplc="240A0003" w:tentative="1">
+      <w:start w:val="1"/>
+      <w:numFmt w:val="bullet"/>
+      <w:lvlText w:val="o"/>
+      <w:lvlJc w:val="left"/>
+      <w:pPr>
+        <w:ind w:left="1800" w:hanging="360"/>
+      </w:pPr>
+      <w:rPr>
+        <w:rFonts w:ascii="Courier New" w:hAnsi="Courier New" w:cs="Courier New" w:hint="default"/>
+      </w:rPr>
+    </w:lvl>
+    <w:lvl w:ilvl="2" w:tplc="240A0005" w:tentative="1">
+      <w:start w:val="1"/>
+      <w:numFmt w:val="bullet"/>
+      <w:lvlText w:val=""/>
+      <w:lvlJc w:val="left"/>
+      <w:pPr>
+        <w:ind w:left="2520" w:hanging="360"/>
+      </w:pPr>
+      <w:rPr>
+        <w:rFonts w:ascii="Wingdings" w:hAnsi="Wingdings" w:hint="default"/>
+      </w:rPr>
+    </w:lvl>
+    <w:lvl w:ilvl="3" w:tplc="240A0001" w:tentative="1">
+      <w:start w:val="1"/>
+      <w:numFmt w:val="bullet"/>
+      <w:lvlText w:val=""/>
+      <w:lvlJc w:val="left"/>
+      <w:pPr>
+        <w:ind w:left="3240" w:hanging="360"/>
+      </w:pPr>
+      <w:rPr>
+        <w:rFonts w:ascii="Symbol" w:hAnsi="Symbol" w:hint="default"/>
+      </w:rPr>
+    </w:lvl>
+    <w:lvl w:ilvl="4" w:tplc="240A0003" w:tentative="1">
+      <w:start w:val="1"/>
+      <w:numFmt w:val="bullet"/>
+      <w:lvlText w:val="o"/>
+      <w:lvlJc w:val="left"/>
+      <w:pPr>
+        <w:ind w:left="3960" w:hanging="360"/>
+      </w:pPr>
+      <w:rPr>
+        <w:rFonts w:ascii="Courier New" w:hAnsi="Courier New" w:cs="Courier New" w:hint="default"/>
+      </w:rPr>
+    </w:lvl>
+    <w:lvl w:ilvl="5" w:tplc="240A0005" w:tentative="1">
+      <w:start w:val="1"/>
+      <w:numFmt w:val="bullet"/>
+      <w:lvlText w:val=""/>
+      <w:lvlJc w:val="left"/>
+      <w:pPr>
+        <w:ind w:left="4680" w:hanging="360"/>
+      </w:pPr>
+      <w:rPr>
+        <w:rFonts w:ascii="Wingdings" w:hAnsi="Wingdings" w:hint="default"/>
+      </w:rPr>
+    </w:lvl>
+    <w:lvl w:ilvl="6" w:tplc="240A0001" w:tentative="1">
+      <w:start w:val="1"/>
+      <w:numFmt w:val="bullet"/>
+      <w:lvlText w:val=""/>
+      <w:lvlJc w:val="left"/>
+      <w:pPr>
+        <w:ind w:left="5400" w:hanging="360"/>
+      </w:pPr>
+      <w:rPr>
+        <w:rFonts w:ascii="Symbol" w:hAnsi="Symbol" w:hint="default"/>
+      </w:rPr>
+    </w:lvl>
+    <w:lvl w:ilvl="7" w:tplc="240A0003" w:tentative="1">
+      <w:start w:val="1"/>
+      <w:numFmt w:val="bullet"/>
+      <w:lvlText w:val="o"/>
+      <w:lvlJc w:val="left"/>
+      <w:pPr>
+        <w:ind w:left="6120" w:hanging="360"/>
+      </w:pPr>
+      <w:rPr>
+        <w:rFonts w:ascii="Courier New" w:hAnsi="Courier New" w:cs="Courier New" w:hint="default"/>
+      </w:rPr>
+    </w:lvl>
+    <w:lvl w:ilvl="8" w:tplc="240A0005" w:tentative="1">
+      <w:start w:val="1"/>
+      <w:numFmt w:val="bullet"/>
+      <w:lvlText w:val=""/>
+      <w:lvlJc w:val="left"/>
+      <w:pPr>
+        <w:ind w:left="6840" w:hanging="360"/>
+      </w:pPr>
+      <w:rPr>
+        <w:rFonts w:ascii="Wingdings" w:hAnsi="Wingdings" w:hint="default"/>
+      </w:rPr>
+    </w:lvl>
+  </w:abstractNum>
+  <w:abstractNum w:abstractNumId="6" w15:restartNumberingAfterBreak="0">
     <w:nsid w:val="60487DA7"/>
     <w:multiLevelType w:val="multilevel"/>
     <w:tmpl w:val="672A43F8"/>
@@ -1738,7 +2251,7 @@
       </w:rPr>
     </w:lvl>
   </w:abstractNum>
-  <w:abstractNum w:abstractNumId="3" w15:restartNumberingAfterBreak="0">
+  <w:abstractNum w:abstractNumId="7" w15:restartNumberingAfterBreak="0">
     <w:nsid w:val="7FEA1834"/>
     <w:multiLevelType w:val="multilevel"/>
     <w:tmpl w:val="5F06F09E"/>
@@ -1852,16 +2365,28 @@
     </w:lvl>
   </w:abstractNum>
   <w:num w:numId="1" w16cid:durableId="680084842">
+    <w:abstractNumId w:val="6"/>
+  </w:num>
+  <w:num w:numId="2" w16cid:durableId="1827084447">
+    <w:abstractNumId w:val="3"/>
+  </w:num>
+  <w:num w:numId="3" w16cid:durableId="1844733377">
     <w:abstractNumId w:val="2"/>
   </w:num>
-  <w:num w:numId="2" w16cid:durableId="1827084447">
+  <w:num w:numId="4" w16cid:durableId="1053969541">
+    <w:abstractNumId w:val="7"/>
+  </w:num>
+  <w:num w:numId="5" w16cid:durableId="972565246">
+    <w:abstractNumId w:val="5"/>
+  </w:num>
+  <w:num w:numId="6" w16cid:durableId="603803751">
+    <w:abstractNumId w:val="4"/>
+  </w:num>
+  <w:num w:numId="7" w16cid:durableId="1227951608">
     <w:abstractNumId w:val="1"/>
   </w:num>
-  <w:num w:numId="3" w16cid:durableId="1844733377">
+  <w:num w:numId="8" w16cid:durableId="161505754">
     <w:abstractNumId w:val="0"/>
-  </w:num>
-  <w:num w:numId="4" w16cid:durableId="1053969541">
-    <w:abstractNumId w:val="3"/>
   </w:num>
 </w:numbering>
 </file>

</xml_diff>